<commit_message>
Conclusion in docx added
</commit_message>
<xml_diff>
--- a/lr3.ukr.docx
+++ b/lr3.ukr.docx
@@ -1047,1031 +1047,6 @@
     </w:p>
     <w:p>
       <w:pPr>
-        <w:pStyle w:val="ab"/>
-        <w:rPr>
-          <w:lang w:val="uk-UA"/>
-        </w:rPr>
-      </w:pPr>
-      <w:r>
-        <w:rPr>
-          <w:lang w:val="uk-UA"/>
-        </w:rPr>
-        <w:lastRenderedPageBreak/>
-        <w:t>Зміст</w:t>
-      </w:r>
-    </w:p>
-    <w:p>
-      <w:pPr>
-        <w:pStyle w:val="11"/>
-        <w:rPr>
-          <w:rFonts w:asciiTheme="minorHAnsi" w:eastAsiaTheme="minorEastAsia" w:hAnsiTheme="minorHAnsi" w:cstheme="minorBidi"/>
-          <w:b w:val="0"/>
-          <w:bCs w:val="0"/>
-          <w:caps w:val="0"/>
-          <w:noProof/>
-          <w:sz w:val="22"/>
-          <w:szCs w:val="22"/>
-          <w:lang w:eastAsia="uk-UA"/>
-        </w:rPr>
-      </w:pPr>
-      <w:r>
-        <w:fldChar w:fldCharType="begin"/>
-      </w:r>
-      <w:r>
-        <w:instrText xml:space="preserve"> TOC \o "1-3" \h \z \u </w:instrText>
-      </w:r>
-      <w:r>
-        <w:fldChar w:fldCharType="separate"/>
-      </w:r>
-      <w:hyperlink w:anchor="_Toc51260917" w:history="1">
-        <w:r>
-          <w:rPr>
-            <w:rStyle w:val="a4"/>
-            <w:noProof/>
-          </w:rPr>
-          <w:t>1</w:t>
-        </w:r>
-        <w:r>
-          <w:rPr>
-            <w:rFonts w:asciiTheme="minorHAnsi" w:eastAsiaTheme="minorEastAsia" w:hAnsiTheme="minorHAnsi" w:cstheme="minorBidi"/>
-            <w:b w:val="0"/>
-            <w:bCs w:val="0"/>
-            <w:caps w:val="0"/>
-            <w:noProof/>
-            <w:sz w:val="22"/>
-            <w:szCs w:val="22"/>
-            <w:lang w:eastAsia="uk-UA"/>
-          </w:rPr>
-          <w:tab/>
-        </w:r>
-        <w:r>
-          <w:rPr>
-            <w:rStyle w:val="a4"/>
-            <w:noProof/>
-          </w:rPr>
-          <w:t>Мета лабораторної роботи</w:t>
-        </w:r>
-        <w:r>
-          <w:rPr>
-            <w:noProof/>
-            <w:webHidden/>
-          </w:rPr>
-          <w:tab/>
-        </w:r>
-        <w:r>
-          <w:rPr>
-            <w:noProof/>
-            <w:webHidden/>
-          </w:rPr>
-          <w:fldChar w:fldCharType="begin"/>
-        </w:r>
-        <w:r>
-          <w:rPr>
-            <w:noProof/>
-            <w:webHidden/>
-          </w:rPr>
-          <w:instrText xml:space="preserve"> PAGEREF _Toc51260917 \h </w:instrText>
-        </w:r>
-        <w:r>
-          <w:rPr>
-            <w:noProof/>
-            <w:webHidden/>
-          </w:rPr>
-        </w:r>
-        <w:r>
-          <w:rPr>
-            <w:noProof/>
-            <w:webHidden/>
-          </w:rPr>
-          <w:fldChar w:fldCharType="separate"/>
-        </w:r>
-        <w:r>
-          <w:rPr>
-            <w:noProof/>
-            <w:webHidden/>
-          </w:rPr>
-          <w:t>3</w:t>
-        </w:r>
-        <w:r>
-          <w:rPr>
-            <w:noProof/>
-            <w:webHidden/>
-          </w:rPr>
-          <w:fldChar w:fldCharType="end"/>
-        </w:r>
-      </w:hyperlink>
-    </w:p>
-    <w:p>
-      <w:pPr>
-        <w:pStyle w:val="11"/>
-        <w:rPr>
-          <w:rFonts w:asciiTheme="minorHAnsi" w:eastAsiaTheme="minorEastAsia" w:hAnsiTheme="minorHAnsi" w:cstheme="minorBidi"/>
-          <w:b w:val="0"/>
-          <w:bCs w:val="0"/>
-          <w:caps w:val="0"/>
-          <w:noProof/>
-          <w:sz w:val="22"/>
-          <w:szCs w:val="22"/>
-          <w:lang w:eastAsia="uk-UA"/>
-        </w:rPr>
-      </w:pPr>
-      <w:hyperlink w:anchor="_Toc51260918" w:history="1">
-        <w:r>
-          <w:rPr>
-            <w:rStyle w:val="a4"/>
-            <w:noProof/>
-            <w:lang w:val="ru-RU"/>
-          </w:rPr>
-          <w:t>2</w:t>
-        </w:r>
-        <w:r>
-          <w:rPr>
-            <w:rFonts w:asciiTheme="minorHAnsi" w:eastAsiaTheme="minorEastAsia" w:hAnsiTheme="minorHAnsi" w:cstheme="minorBidi"/>
-            <w:b w:val="0"/>
-            <w:bCs w:val="0"/>
-            <w:caps w:val="0"/>
-            <w:noProof/>
-            <w:sz w:val="22"/>
-            <w:szCs w:val="22"/>
-            <w:lang w:eastAsia="uk-UA"/>
-          </w:rPr>
-          <w:tab/>
-        </w:r>
-        <w:r>
-          <w:rPr>
-            <w:rStyle w:val="a4"/>
-            <w:noProof/>
-            <w:lang w:val="ru-RU"/>
-          </w:rPr>
-          <w:t>Завдання</w:t>
-        </w:r>
-        <w:r>
-          <w:rPr>
-            <w:noProof/>
-            <w:webHidden/>
-          </w:rPr>
-          <w:tab/>
-        </w:r>
-        <w:r>
-          <w:rPr>
-            <w:noProof/>
-            <w:webHidden/>
-          </w:rPr>
-          <w:fldChar w:fldCharType="begin"/>
-        </w:r>
-        <w:r>
-          <w:rPr>
-            <w:noProof/>
-            <w:webHidden/>
-          </w:rPr>
-          <w:instrText xml:space="preserve"> PAGEREF _Toc51260918 \h </w:instrText>
-        </w:r>
-        <w:r>
-          <w:rPr>
-            <w:noProof/>
-            <w:webHidden/>
-          </w:rPr>
-        </w:r>
-        <w:r>
-          <w:rPr>
-            <w:noProof/>
-            <w:webHidden/>
-          </w:rPr>
-          <w:fldChar w:fldCharType="separate"/>
-        </w:r>
-        <w:r>
-          <w:rPr>
-            <w:noProof/>
-            <w:webHidden/>
-          </w:rPr>
-          <w:t>4</w:t>
-        </w:r>
-        <w:r>
-          <w:rPr>
-            <w:noProof/>
-            <w:webHidden/>
-          </w:rPr>
-          <w:fldChar w:fldCharType="end"/>
-        </w:r>
-      </w:hyperlink>
-    </w:p>
-    <w:p>
-      <w:pPr>
-        <w:pStyle w:val="11"/>
-        <w:rPr>
-          <w:rFonts w:asciiTheme="minorHAnsi" w:eastAsiaTheme="minorEastAsia" w:hAnsiTheme="minorHAnsi" w:cstheme="minorBidi"/>
-          <w:b w:val="0"/>
-          <w:bCs w:val="0"/>
-          <w:caps w:val="0"/>
-          <w:noProof/>
-          <w:sz w:val="22"/>
-          <w:szCs w:val="22"/>
-          <w:lang w:eastAsia="uk-UA"/>
-        </w:rPr>
-      </w:pPr>
-      <w:hyperlink w:anchor="_Toc51260919" w:history="1">
-        <w:r>
-          <w:rPr>
-            <w:rStyle w:val="a4"/>
-            <w:noProof/>
-            <w:lang w:val="ru-RU"/>
-          </w:rPr>
-          <w:t>3</w:t>
-        </w:r>
-        <w:r>
-          <w:rPr>
-            <w:rFonts w:asciiTheme="minorHAnsi" w:eastAsiaTheme="minorEastAsia" w:hAnsiTheme="minorHAnsi" w:cstheme="minorBidi"/>
-            <w:b w:val="0"/>
-            <w:bCs w:val="0"/>
-            <w:caps w:val="0"/>
-            <w:noProof/>
-            <w:sz w:val="22"/>
-            <w:szCs w:val="22"/>
-            <w:lang w:eastAsia="uk-UA"/>
-          </w:rPr>
-          <w:tab/>
-        </w:r>
-        <w:r>
-          <w:rPr>
-            <w:rStyle w:val="a4"/>
-            <w:noProof/>
-            <w:lang w:val="ru-RU"/>
-          </w:rPr>
-          <w:t>Виконання</w:t>
-        </w:r>
-        <w:r>
-          <w:rPr>
-            <w:noProof/>
-            <w:webHidden/>
-          </w:rPr>
-          <w:tab/>
-        </w:r>
-        <w:r>
-          <w:rPr>
-            <w:noProof/>
-            <w:webHidden/>
-          </w:rPr>
-          <w:fldChar w:fldCharType="begin"/>
-        </w:r>
-        <w:r>
-          <w:rPr>
-            <w:noProof/>
-            <w:webHidden/>
-          </w:rPr>
-          <w:instrText xml:space="preserve"> PAGEREF _Toc51260919 \h </w:instrText>
-        </w:r>
-        <w:r>
-          <w:rPr>
-            <w:noProof/>
-            <w:webHidden/>
-          </w:rPr>
-        </w:r>
-        <w:r>
-          <w:rPr>
-            <w:noProof/>
-            <w:webHidden/>
-          </w:rPr>
-          <w:fldChar w:fldCharType="separate"/>
-        </w:r>
-        <w:r>
-          <w:rPr>
-            <w:noProof/>
-            <w:webHidden/>
-          </w:rPr>
-          <w:t>9</w:t>
-        </w:r>
-        <w:r>
-          <w:rPr>
-            <w:noProof/>
-            <w:webHidden/>
-          </w:rPr>
-          <w:fldChar w:fldCharType="end"/>
-        </w:r>
-      </w:hyperlink>
-    </w:p>
-    <w:p>
-      <w:pPr>
-        <w:pStyle w:val="21"/>
-        <w:tabs>
-          <w:tab w:val="left" w:pos="1540"/>
-          <w:tab w:val="right" w:leader="dot" w:pos="9627"/>
-        </w:tabs>
-        <w:rPr>
-          <w:rFonts w:asciiTheme="minorHAnsi" w:eastAsiaTheme="minorEastAsia" w:hAnsiTheme="minorHAnsi" w:cstheme="minorBidi"/>
-          <w:smallCaps w:val="0"/>
-          <w:noProof/>
-          <w:sz w:val="22"/>
-          <w:szCs w:val="22"/>
-          <w:lang w:eastAsia="uk-UA"/>
-        </w:rPr>
-      </w:pPr>
-      <w:hyperlink w:anchor="_Toc51260920" w:history="1">
-        <w:r>
-          <w:rPr>
-            <w:rStyle w:val="a4"/>
-            <w:noProof/>
-          </w:rPr>
-          <w:t>3.1</w:t>
-        </w:r>
-        <w:r>
-          <w:rPr>
-            <w:rFonts w:asciiTheme="minorHAnsi" w:eastAsiaTheme="minorEastAsia" w:hAnsiTheme="minorHAnsi" w:cstheme="minorBidi"/>
-            <w:smallCaps w:val="0"/>
-            <w:noProof/>
-            <w:sz w:val="22"/>
-            <w:szCs w:val="22"/>
-            <w:lang w:eastAsia="uk-UA"/>
-          </w:rPr>
-          <w:tab/>
-        </w:r>
-        <w:r>
-          <w:rPr>
-            <w:rStyle w:val="a4"/>
-            <w:noProof/>
-          </w:rPr>
-          <w:t>Програмна реалізація алгоритму</w:t>
-        </w:r>
-        <w:r>
-          <w:rPr>
-            <w:noProof/>
-            <w:webHidden/>
-          </w:rPr>
-          <w:tab/>
-        </w:r>
-        <w:r>
-          <w:rPr>
-            <w:noProof/>
-            <w:webHidden/>
-          </w:rPr>
-          <w:fldChar w:fldCharType="begin"/>
-        </w:r>
-        <w:r>
-          <w:rPr>
-            <w:noProof/>
-            <w:webHidden/>
-          </w:rPr>
-          <w:instrText xml:space="preserve"> PAGEREF _Toc51260920 \h </w:instrText>
-        </w:r>
-        <w:r>
-          <w:rPr>
-            <w:noProof/>
-            <w:webHidden/>
-          </w:rPr>
-        </w:r>
-        <w:r>
-          <w:rPr>
-            <w:noProof/>
-            <w:webHidden/>
-          </w:rPr>
-          <w:fldChar w:fldCharType="separate"/>
-        </w:r>
-        <w:r>
-          <w:rPr>
-            <w:noProof/>
-            <w:webHidden/>
-          </w:rPr>
-          <w:t>9</w:t>
-        </w:r>
-        <w:r>
-          <w:rPr>
-            <w:noProof/>
-            <w:webHidden/>
-          </w:rPr>
-          <w:fldChar w:fldCharType="end"/>
-        </w:r>
-      </w:hyperlink>
-    </w:p>
-    <w:p>
-      <w:pPr>
-        <w:pStyle w:val="31"/>
-        <w:tabs>
-          <w:tab w:val="left" w:pos="1969"/>
-          <w:tab w:val="right" w:leader="dot" w:pos="9627"/>
-        </w:tabs>
-        <w:rPr>
-          <w:rFonts w:asciiTheme="minorHAnsi" w:eastAsiaTheme="minorEastAsia" w:hAnsiTheme="minorHAnsi" w:cstheme="minorBidi"/>
-          <w:i w:val="0"/>
-          <w:iCs w:val="0"/>
-          <w:noProof/>
-          <w:sz w:val="22"/>
-          <w:szCs w:val="22"/>
-          <w:lang w:eastAsia="uk-UA"/>
-        </w:rPr>
-      </w:pPr>
-      <w:hyperlink w:anchor="_Toc51260921" w:history="1">
-        <w:r>
-          <w:rPr>
-            <w:rStyle w:val="a4"/>
-            <w:noProof/>
-          </w:rPr>
-          <w:t>3.1.1</w:t>
-        </w:r>
-        <w:r>
-          <w:rPr>
-            <w:rFonts w:asciiTheme="minorHAnsi" w:eastAsiaTheme="minorEastAsia" w:hAnsiTheme="minorHAnsi" w:cstheme="minorBidi"/>
-            <w:i w:val="0"/>
-            <w:iCs w:val="0"/>
-            <w:noProof/>
-            <w:sz w:val="22"/>
-            <w:szCs w:val="22"/>
-            <w:lang w:eastAsia="uk-UA"/>
-          </w:rPr>
-          <w:tab/>
-        </w:r>
-        <w:r>
-          <w:rPr>
-            <w:rStyle w:val="a4"/>
-            <w:noProof/>
-          </w:rPr>
-          <w:t>Вихідний код</w:t>
-        </w:r>
-        <w:r>
-          <w:rPr>
-            <w:noProof/>
-            <w:webHidden/>
-          </w:rPr>
-          <w:tab/>
-        </w:r>
-        <w:r>
-          <w:rPr>
-            <w:noProof/>
-            <w:webHidden/>
-          </w:rPr>
-          <w:fldChar w:fldCharType="begin"/>
-        </w:r>
-        <w:r>
-          <w:rPr>
-            <w:noProof/>
-            <w:webHidden/>
-          </w:rPr>
-          <w:instrText xml:space="preserve"> PAGEREF _Toc51260921 \h </w:instrText>
-        </w:r>
-        <w:r>
-          <w:rPr>
-            <w:noProof/>
-            <w:webHidden/>
-          </w:rPr>
-        </w:r>
-        <w:r>
-          <w:rPr>
-            <w:noProof/>
-            <w:webHidden/>
-          </w:rPr>
-          <w:fldChar w:fldCharType="separate"/>
-        </w:r>
-        <w:r>
-          <w:rPr>
-            <w:noProof/>
-            <w:webHidden/>
-          </w:rPr>
-          <w:t>9</w:t>
-        </w:r>
-        <w:r>
-          <w:rPr>
-            <w:noProof/>
-            <w:webHidden/>
-          </w:rPr>
-          <w:fldChar w:fldCharType="end"/>
-        </w:r>
-      </w:hyperlink>
-    </w:p>
-    <w:p>
-      <w:pPr>
-        <w:pStyle w:val="31"/>
-        <w:tabs>
-          <w:tab w:val="left" w:pos="1969"/>
-          <w:tab w:val="right" w:leader="dot" w:pos="9627"/>
-        </w:tabs>
-        <w:rPr>
-          <w:rFonts w:asciiTheme="minorHAnsi" w:eastAsiaTheme="minorEastAsia" w:hAnsiTheme="minorHAnsi" w:cstheme="minorBidi"/>
-          <w:i w:val="0"/>
-          <w:iCs w:val="0"/>
-          <w:noProof/>
-          <w:sz w:val="22"/>
-          <w:szCs w:val="22"/>
-          <w:lang w:eastAsia="uk-UA"/>
-        </w:rPr>
-      </w:pPr>
-      <w:hyperlink w:anchor="_Toc51260922" w:history="1">
-        <w:r>
-          <w:rPr>
-            <w:rStyle w:val="a4"/>
-            <w:noProof/>
-          </w:rPr>
-          <w:t>3.1.2</w:t>
-        </w:r>
-        <w:r>
-          <w:rPr>
-            <w:rFonts w:asciiTheme="minorHAnsi" w:eastAsiaTheme="minorEastAsia" w:hAnsiTheme="minorHAnsi" w:cstheme="minorBidi"/>
-            <w:i w:val="0"/>
-            <w:iCs w:val="0"/>
-            <w:noProof/>
-            <w:sz w:val="22"/>
-            <w:szCs w:val="22"/>
-            <w:lang w:eastAsia="uk-UA"/>
-          </w:rPr>
-          <w:tab/>
-        </w:r>
-        <w:r>
-          <w:rPr>
-            <w:rStyle w:val="a4"/>
-            <w:noProof/>
-          </w:rPr>
-          <w:t>Приклади роботи</w:t>
-        </w:r>
-        <w:r>
-          <w:rPr>
-            <w:noProof/>
-            <w:webHidden/>
-          </w:rPr>
-          <w:tab/>
-        </w:r>
-        <w:r>
-          <w:rPr>
-            <w:noProof/>
-            <w:webHidden/>
-          </w:rPr>
-          <w:fldChar w:fldCharType="begin"/>
-        </w:r>
-        <w:r>
-          <w:rPr>
-            <w:noProof/>
-            <w:webHidden/>
-          </w:rPr>
-          <w:instrText xml:space="preserve"> PAGEREF _Toc51260922 \h </w:instrText>
-        </w:r>
-        <w:r>
-          <w:rPr>
-            <w:noProof/>
-            <w:webHidden/>
-          </w:rPr>
-        </w:r>
-        <w:r>
-          <w:rPr>
-            <w:noProof/>
-            <w:webHidden/>
-          </w:rPr>
-          <w:fldChar w:fldCharType="separate"/>
-        </w:r>
-        <w:r>
-          <w:rPr>
-            <w:noProof/>
-            <w:webHidden/>
-          </w:rPr>
-          <w:t>9</w:t>
-        </w:r>
-        <w:r>
-          <w:rPr>
-            <w:noProof/>
-            <w:webHidden/>
-          </w:rPr>
-          <w:fldChar w:fldCharType="end"/>
-        </w:r>
-      </w:hyperlink>
-    </w:p>
-    <w:p>
-      <w:pPr>
-        <w:pStyle w:val="21"/>
-        <w:tabs>
-          <w:tab w:val="left" w:pos="1540"/>
-          <w:tab w:val="right" w:leader="dot" w:pos="9627"/>
-        </w:tabs>
-        <w:rPr>
-          <w:rFonts w:asciiTheme="minorHAnsi" w:eastAsiaTheme="minorEastAsia" w:hAnsiTheme="minorHAnsi" w:cstheme="minorBidi"/>
-          <w:smallCaps w:val="0"/>
-          <w:noProof/>
-          <w:sz w:val="22"/>
-          <w:szCs w:val="22"/>
-          <w:lang w:eastAsia="uk-UA"/>
-        </w:rPr>
-      </w:pPr>
-      <w:hyperlink w:anchor="_Toc51260923" w:history="1">
-        <w:r>
-          <w:rPr>
-            <w:rStyle w:val="a4"/>
-            <w:noProof/>
-          </w:rPr>
-          <w:t>3.2</w:t>
-        </w:r>
-        <w:r>
-          <w:rPr>
-            <w:rFonts w:asciiTheme="minorHAnsi" w:eastAsiaTheme="minorEastAsia" w:hAnsiTheme="minorHAnsi" w:cstheme="minorBidi"/>
-            <w:smallCaps w:val="0"/>
-            <w:noProof/>
-            <w:sz w:val="22"/>
-            <w:szCs w:val="22"/>
-            <w:lang w:eastAsia="uk-UA"/>
-          </w:rPr>
-          <w:tab/>
-        </w:r>
-        <w:r>
-          <w:rPr>
-            <w:rStyle w:val="a4"/>
-            <w:noProof/>
-          </w:rPr>
-          <w:t>Тестування алгоритму</w:t>
-        </w:r>
-        <w:r>
-          <w:rPr>
-            <w:noProof/>
-            <w:webHidden/>
-          </w:rPr>
-          <w:tab/>
-        </w:r>
-        <w:r>
-          <w:rPr>
-            <w:noProof/>
-            <w:webHidden/>
-          </w:rPr>
-          <w:fldChar w:fldCharType="begin"/>
-        </w:r>
-        <w:r>
-          <w:rPr>
-            <w:noProof/>
-            <w:webHidden/>
-          </w:rPr>
-          <w:instrText xml:space="preserve"> PAGEREF _Toc51260923 \h </w:instrText>
-        </w:r>
-        <w:r>
-          <w:rPr>
-            <w:noProof/>
-            <w:webHidden/>
-          </w:rPr>
-        </w:r>
-        <w:r>
-          <w:rPr>
-            <w:noProof/>
-            <w:webHidden/>
-          </w:rPr>
-          <w:fldChar w:fldCharType="separate"/>
-        </w:r>
-        <w:r>
-          <w:rPr>
-            <w:noProof/>
-            <w:webHidden/>
-          </w:rPr>
-          <w:t>10</w:t>
-        </w:r>
-        <w:r>
-          <w:rPr>
-            <w:noProof/>
-            <w:webHidden/>
-          </w:rPr>
-          <w:fldChar w:fldCharType="end"/>
-        </w:r>
-      </w:hyperlink>
-    </w:p>
-    <w:p>
-      <w:pPr>
-        <w:pStyle w:val="31"/>
-        <w:tabs>
-          <w:tab w:val="left" w:pos="1969"/>
-          <w:tab w:val="right" w:leader="dot" w:pos="9627"/>
-        </w:tabs>
-        <w:rPr>
-          <w:rFonts w:asciiTheme="minorHAnsi" w:eastAsiaTheme="minorEastAsia" w:hAnsiTheme="minorHAnsi" w:cstheme="minorBidi"/>
-          <w:i w:val="0"/>
-          <w:iCs w:val="0"/>
-          <w:noProof/>
-          <w:sz w:val="22"/>
-          <w:szCs w:val="22"/>
-          <w:lang w:eastAsia="uk-UA"/>
-        </w:rPr>
-      </w:pPr>
-      <w:hyperlink w:anchor="_Toc51260924" w:history="1">
-        <w:r>
-          <w:rPr>
-            <w:rStyle w:val="a4"/>
-            <w:noProof/>
-          </w:rPr>
-          <w:t>3.2.1</w:t>
-        </w:r>
-        <w:r>
-          <w:rPr>
-            <w:rFonts w:asciiTheme="minorHAnsi" w:eastAsiaTheme="minorEastAsia" w:hAnsiTheme="minorHAnsi" w:cstheme="minorBidi"/>
-            <w:i w:val="0"/>
-            <w:iCs w:val="0"/>
-            <w:noProof/>
-            <w:sz w:val="22"/>
-            <w:szCs w:val="22"/>
-            <w:lang w:eastAsia="uk-UA"/>
-          </w:rPr>
-          <w:tab/>
-        </w:r>
-        <w:r>
-          <w:rPr>
-            <w:rStyle w:val="a4"/>
-            <w:noProof/>
-          </w:rPr>
-          <w:t>Значення цільової функції зі збільшенням кількості ітерацій</w:t>
-        </w:r>
-        <w:r>
-          <w:rPr>
-            <w:noProof/>
-            <w:webHidden/>
-          </w:rPr>
-          <w:tab/>
-        </w:r>
-        <w:r>
-          <w:rPr>
-            <w:noProof/>
-            <w:webHidden/>
-          </w:rPr>
-          <w:fldChar w:fldCharType="begin"/>
-        </w:r>
-        <w:r>
-          <w:rPr>
-            <w:noProof/>
-            <w:webHidden/>
-          </w:rPr>
-          <w:instrText xml:space="preserve"> PAGEREF _Toc51260924 \h </w:instrText>
-        </w:r>
-        <w:r>
-          <w:rPr>
-            <w:noProof/>
-            <w:webHidden/>
-          </w:rPr>
-        </w:r>
-        <w:r>
-          <w:rPr>
-            <w:noProof/>
-            <w:webHidden/>
-          </w:rPr>
-          <w:fldChar w:fldCharType="separate"/>
-        </w:r>
-        <w:r>
-          <w:rPr>
-            <w:noProof/>
-            <w:webHidden/>
-          </w:rPr>
-          <w:t>10</w:t>
-        </w:r>
-        <w:r>
-          <w:rPr>
-            <w:noProof/>
-            <w:webHidden/>
-          </w:rPr>
-          <w:fldChar w:fldCharType="end"/>
-        </w:r>
-      </w:hyperlink>
-    </w:p>
-    <w:p>
-      <w:pPr>
-        <w:pStyle w:val="31"/>
-        <w:tabs>
-          <w:tab w:val="left" w:pos="1969"/>
-          <w:tab w:val="right" w:leader="dot" w:pos="9627"/>
-        </w:tabs>
-        <w:rPr>
-          <w:rFonts w:asciiTheme="minorHAnsi" w:eastAsiaTheme="minorEastAsia" w:hAnsiTheme="minorHAnsi" w:cstheme="minorBidi"/>
-          <w:i w:val="0"/>
-          <w:iCs w:val="0"/>
-          <w:noProof/>
-          <w:sz w:val="22"/>
-          <w:szCs w:val="22"/>
-          <w:lang w:eastAsia="uk-UA"/>
-        </w:rPr>
-      </w:pPr>
-      <w:hyperlink w:anchor="_Toc51260925" w:history="1">
-        <w:r>
-          <w:rPr>
-            <w:rStyle w:val="a4"/>
-            <w:noProof/>
-          </w:rPr>
-          <w:t>3.2.2</w:t>
-        </w:r>
-        <w:r>
-          <w:rPr>
-            <w:rFonts w:asciiTheme="minorHAnsi" w:eastAsiaTheme="minorEastAsia" w:hAnsiTheme="minorHAnsi" w:cstheme="minorBidi"/>
-            <w:i w:val="0"/>
-            <w:iCs w:val="0"/>
-            <w:noProof/>
-            <w:sz w:val="22"/>
-            <w:szCs w:val="22"/>
-            <w:lang w:eastAsia="uk-UA"/>
-          </w:rPr>
-          <w:tab/>
-        </w:r>
-        <w:r>
-          <w:rPr>
-            <w:rStyle w:val="a4"/>
-            <w:noProof/>
-          </w:rPr>
-          <w:t>Графіки залежності розв'язку від числа ітерацій</w:t>
-        </w:r>
-        <w:r>
-          <w:rPr>
-            <w:noProof/>
-            <w:webHidden/>
-          </w:rPr>
-          <w:tab/>
-        </w:r>
-        <w:r>
-          <w:rPr>
-            <w:noProof/>
-            <w:webHidden/>
-          </w:rPr>
-          <w:fldChar w:fldCharType="begin"/>
-        </w:r>
-        <w:r>
-          <w:rPr>
-            <w:noProof/>
-            <w:webHidden/>
-          </w:rPr>
-          <w:instrText xml:space="preserve"> PAGEREF _Toc51260925 \h </w:instrText>
-        </w:r>
-        <w:r>
-          <w:rPr>
-            <w:noProof/>
-            <w:webHidden/>
-          </w:rPr>
-        </w:r>
-        <w:r>
-          <w:rPr>
-            <w:noProof/>
-            <w:webHidden/>
-          </w:rPr>
-          <w:fldChar w:fldCharType="separate"/>
-        </w:r>
-        <w:r>
-          <w:rPr>
-            <w:noProof/>
-            <w:webHidden/>
-          </w:rPr>
-          <w:t>10</w:t>
-        </w:r>
-        <w:r>
-          <w:rPr>
-            <w:noProof/>
-            <w:webHidden/>
-          </w:rPr>
-          <w:fldChar w:fldCharType="end"/>
-        </w:r>
-      </w:hyperlink>
-    </w:p>
-    <w:p>
-      <w:pPr>
-        <w:pStyle w:val="11"/>
-        <w:rPr>
-          <w:rFonts w:asciiTheme="minorHAnsi" w:eastAsiaTheme="minorEastAsia" w:hAnsiTheme="minorHAnsi" w:cstheme="minorBidi"/>
-          <w:b w:val="0"/>
-          <w:bCs w:val="0"/>
-          <w:caps w:val="0"/>
-          <w:noProof/>
-          <w:sz w:val="22"/>
-          <w:szCs w:val="22"/>
-          <w:lang w:eastAsia="uk-UA"/>
-        </w:rPr>
-      </w:pPr>
-      <w:hyperlink w:anchor="_Toc51260926" w:history="1">
-        <w:r>
-          <w:rPr>
-            <w:rStyle w:val="a4"/>
-            <w:noProof/>
-          </w:rPr>
-          <w:t>Висновок</w:t>
-        </w:r>
-        <w:r>
-          <w:rPr>
-            <w:noProof/>
-            <w:webHidden/>
-          </w:rPr>
-          <w:tab/>
-        </w:r>
-        <w:r>
-          <w:rPr>
-            <w:noProof/>
-            <w:webHidden/>
-          </w:rPr>
-          <w:fldChar w:fldCharType="begin"/>
-        </w:r>
-        <w:r>
-          <w:rPr>
-            <w:noProof/>
-            <w:webHidden/>
-          </w:rPr>
-          <w:instrText xml:space="preserve"> PAGEREF _Toc51260926 \h </w:instrText>
-        </w:r>
-        <w:r>
-          <w:rPr>
-            <w:noProof/>
-            <w:webHidden/>
-          </w:rPr>
-        </w:r>
-        <w:r>
-          <w:rPr>
-            <w:noProof/>
-            <w:webHidden/>
-          </w:rPr>
-          <w:fldChar w:fldCharType="separate"/>
-        </w:r>
-        <w:r>
-          <w:rPr>
-            <w:noProof/>
-            <w:webHidden/>
-          </w:rPr>
-          <w:t>11</w:t>
-        </w:r>
-        <w:r>
-          <w:rPr>
-            <w:noProof/>
-            <w:webHidden/>
-          </w:rPr>
-          <w:fldChar w:fldCharType="end"/>
-        </w:r>
-      </w:hyperlink>
-    </w:p>
-    <w:p>
-      <w:pPr>
-        <w:pStyle w:val="11"/>
-        <w:rPr>
-          <w:rFonts w:asciiTheme="minorHAnsi" w:eastAsiaTheme="minorEastAsia" w:hAnsiTheme="minorHAnsi" w:cstheme="minorBidi"/>
-          <w:b w:val="0"/>
-          <w:bCs w:val="0"/>
-          <w:caps w:val="0"/>
-          <w:noProof/>
-          <w:sz w:val="22"/>
-          <w:szCs w:val="22"/>
-          <w:lang w:eastAsia="uk-UA"/>
-        </w:rPr>
-      </w:pPr>
-      <w:hyperlink w:anchor="_Toc51260927" w:history="1">
-        <w:r>
-          <w:rPr>
-            <w:rStyle w:val="a4"/>
-            <w:noProof/>
-          </w:rPr>
-          <w:t>Критерії оцінювання</w:t>
-        </w:r>
-        <w:r>
-          <w:rPr>
-            <w:noProof/>
-            <w:webHidden/>
-          </w:rPr>
-          <w:tab/>
-        </w:r>
-        <w:r>
-          <w:rPr>
-            <w:noProof/>
-            <w:webHidden/>
-          </w:rPr>
-          <w:fldChar w:fldCharType="begin"/>
-        </w:r>
-        <w:r>
-          <w:rPr>
-            <w:noProof/>
-            <w:webHidden/>
-          </w:rPr>
-          <w:instrText xml:space="preserve"> PAGEREF _Toc51260927 \h </w:instrText>
-        </w:r>
-        <w:r>
-          <w:rPr>
-            <w:noProof/>
-            <w:webHidden/>
-          </w:rPr>
-        </w:r>
-        <w:r>
-          <w:rPr>
-            <w:noProof/>
-            <w:webHidden/>
-          </w:rPr>
-          <w:fldChar w:fldCharType="separate"/>
-        </w:r>
-        <w:r>
-          <w:rPr>
-            <w:noProof/>
-            <w:webHidden/>
-          </w:rPr>
-          <w:t>12</w:t>
-        </w:r>
-        <w:r>
-          <w:rPr>
-            <w:noProof/>
-            <w:webHidden/>
-          </w:rPr>
-          <w:fldChar w:fldCharType="end"/>
-        </w:r>
-      </w:hyperlink>
-    </w:p>
-    <w:p>
-      <w:r>
-        <w:rPr>
-          <w:b/>
-          <w:bCs/>
-          <w:lang w:val="ru-RU"/>
-        </w:rPr>
-        <w:fldChar w:fldCharType="end"/>
-      </w:r>
-    </w:p>
-    <w:p>
-      <w:pPr>
-        <w:rPr>
-          <w:lang w:val="ru-RU"/>
-        </w:rPr>
-      </w:pPr>
-    </w:p>
-    <w:p>
-      <w:pPr>
         <w:pStyle w:val="1"/>
         <w:tabs>
           <w:tab w:val="clear" w:pos="792"/>
@@ -2190,20 +1165,6 @@
     </w:p>
     <w:p>
       <w:r>
-        <w:t xml:space="preserve">Задача, </w:t>
-      </w:r>
-      <w:r>
-        <w:t>алгоритм і його параметри наведені</w:t>
-      </w:r>
-      <w:r>
-        <w:t xml:space="preserve"> в таблиці</w:t>
-      </w:r>
-      <w:r>
-        <w:t xml:space="preserve"> 2.1. </w:t>
-      </w:r>
-    </w:p>
-    <w:p>
-      <w:r>
         <w:t xml:space="preserve">Зафіксувати якість </w:t>
       </w:r>
       <w:r>
@@ -2243,12 +1204,11 @@
       </w:r>
     </w:p>
     <w:p>
-      <w:r>
-        <w:t>Таблиця 2.1 – Варіанти алгоритмі</w:t>
-      </w:r>
-      <w:r>
-        <w:t>в</w:t>
-      </w:r>
+      <w:pPr>
+        <w:rPr>
+          <w:lang w:val="en-US"/>
+        </w:rPr>
+      </w:pPr>
     </w:p>
     <w:tbl>
       <w:tblPr>
@@ -2415,7 +1375,7 @@
     <w:p>
       <w:pPr>
         <w:rPr>
-          <w:lang w:val="en-US"/>
+          <w:lang w:val="ru-RU"/>
         </w:rPr>
       </w:pPr>
     </w:p>
@@ -2876,15 +1836,116 @@
     </w:p>
     <w:p>
       <w:r>
-        <w:t>В рамках даної лабораторної роботи</w:t>
-      </w:r>
-      <w:r>
-        <w:rPr>
-          <w:highlight w:val="yellow"/>
-        </w:rPr>
-        <w:t>…</w:t>
-      </w:r>
-    </w:p>
+        <w:t>В рамках даної лабораторної робот</w:t>
+      </w:r>
+      <w:r>
+        <w:t xml:space="preserve">и я </w:t>
+      </w:r>
+      <w:r>
+        <w:t>вивчи</w:t>
+      </w:r>
+      <w:r>
+        <w:t>ла</w:t>
+      </w:r>
+      <w:r>
+        <w:t xml:space="preserve"> основні підходи формалізації </w:t>
+      </w:r>
+      <w:proofErr w:type="spellStart"/>
+      <w:r>
+        <w:t>метаеврестичних</w:t>
+      </w:r>
+      <w:proofErr w:type="spellEnd"/>
+      <w:r>
+        <w:t xml:space="preserve"> алгоритмів і виріш</w:t>
+      </w:r>
+      <w:r>
+        <w:t>ила за їх допомогою</w:t>
+      </w:r>
+      <w:r>
+        <w:t xml:space="preserve"> </w:t>
+      </w:r>
+      <w:r>
+        <w:t xml:space="preserve">задачу розфарбування графу бджолиним алгоритмом </w:t>
+      </w:r>
+      <w:r>
+        <w:rPr>
+          <w:lang w:val="en-US"/>
+        </w:rPr>
+        <w:t>ABC</w:t>
+      </w:r>
+      <w:r>
+        <w:t>.</w:t>
+      </w:r>
+      <w:r>
+        <w:t xml:space="preserve"> </w:t>
+      </w:r>
+      <w:r>
+        <w:t xml:space="preserve">Дослідивши усі етапи даного алгоритму, я розробила псевдокод </w:t>
+      </w:r>
+      <w:r>
+        <w:t>вирішення задачі і викона</w:t>
+      </w:r>
+      <w:r>
+        <w:t>ла</w:t>
+      </w:r>
+      <w:r>
+        <w:t xml:space="preserve"> його програм</w:t>
+      </w:r>
+      <w:r>
+        <w:t>н</w:t>
+      </w:r>
+      <w:r>
+        <w:t xml:space="preserve">у реалізацію на </w:t>
+      </w:r>
+      <w:r>
+        <w:t>мові С++</w:t>
+      </w:r>
+      <w:r>
+        <w:t>.</w:t>
+      </w:r>
+      <w:r>
+        <w:t xml:space="preserve"> </w:t>
+      </w:r>
+    </w:p>
+    <w:p>
+      <w:r>
+        <w:t xml:space="preserve">Також мною була досліджена залежність якості розв’язку від числа ітерацій (1000 ітерацій). В ході тестування фіксувався стан програми на кожній 20-ій ітерації. Як висновок можна зазначити, що хроматичне число зменшується в ході усіх ітерацій, але дане число не є надто малим порівняно </w:t>
+      </w:r>
+      <w:r>
+        <w:t xml:space="preserve">з </w:t>
+      </w:r>
+      <w:r>
+        <w:t xml:space="preserve">хроматичним числом 1-ої ітерації. </w:t>
+      </w:r>
+      <w:r>
+        <w:t xml:space="preserve">Наочно дану закономірність можна помітити на графіках залежності. </w:t>
+      </w:r>
+      <w:r>
+        <w:t>Отже</w:t>
+      </w:r>
+      <w:r>
+        <w:t>,</w:t>
+      </w:r>
+      <w:r>
+        <w:t xml:space="preserve"> можна сказати, що використання  алгоритму </w:t>
+      </w:r>
+      <w:r>
+        <w:rPr>
+          <w:lang w:val="en-US"/>
+        </w:rPr>
+        <w:t>ABC</w:t>
+      </w:r>
+      <w:r>
+        <w:t xml:space="preserve"> </w:t>
+      </w:r>
+      <w:r>
+        <w:t xml:space="preserve">є </w:t>
+      </w:r>
+      <w:r>
+        <w:t xml:space="preserve">резонним для розфарбування графу, адже одразу дає непогані результати. </w:t>
+      </w:r>
+    </w:p>
+    <w:p/>
     <w:p>
       <w:pPr>
         <w:pStyle w:val="ac"/>
@@ -3677,7 +2738,7 @@
     <w:lsdException w:name="Table Web 2" w:semiHidden="1" w:unhideWhenUsed="1"/>
     <w:lsdException w:name="Table Web 3" w:semiHidden="1" w:unhideWhenUsed="1"/>
     <w:lsdException w:name="Balloon Text" w:semiHidden="1" w:unhideWhenUsed="1"/>
-    <w:lsdException w:name="Table Grid" w:semiHidden="1" w:uiPriority="59" w:unhideWhenUsed="1"/>
+    <w:lsdException w:name="Table Grid" w:uiPriority="59"/>
     <w:lsdException w:name="Table Theme" w:semiHidden="1" w:unhideWhenUsed="1"/>
     <w:lsdException w:name="Placeholder Text" w:semiHidden="1"/>
     <w:lsdException w:name="No Spacing" w:uiPriority="1" w:qFormat="1"/>

</xml_diff>